<commit_message>
Added link to video in report
</commit_message>
<xml_diff>
--- a/29590765_project.docx
+++ b/29590765_project.docx
@@ -383,8 +383,6 @@
           <w:rFonts w:ascii="Source Sans Pro" w:hAnsi="Source Sans Pro" w:cs="Segoe UI"/>
         </w:rPr>
       </w:pPr>
-      <w:bookmarkStart w:id="0" w:name="_GoBack"/>
-      <w:bookmarkEnd w:id="0"/>
     </w:p>
     <w:p>
       <w:pPr>
@@ -514,7 +512,50 @@
         <w:rPr>
           <w:rFonts w:ascii="Source Sans Pro" w:hAnsi="Source Sans Pro" w:cs="Segoe UI"/>
         </w:rPr>
-        <w:t>Its main goal was to provide learning grounds for modern OpenGL graphics programming. Following is a list of</w:t>
+        <w:t>Its main goal was to provide learning grounds for modern OpenGL graphics programming</w:t>
+      </w:r>
+      <w:r>
+        <w:rPr>
+          <w:rFonts w:ascii="Source Sans Pro" w:hAnsi="Source Sans Pro" w:cs="Segoe UI"/>
+        </w:rPr>
+        <w:t xml:space="preserve">. A video showcasing the implemented features can be found at: </w:t>
+      </w:r>
+      <w:hyperlink r:id="rId8" w:history="1">
+        <w:r>
+          <w:rPr>
+            <w:rStyle w:val="Hyperlink"/>
+            <w:rFonts w:ascii="Source Sans Pro" w:hAnsi="Source Sans Pro" w:cs="Segoe UI"/>
+          </w:rPr>
+          <w:t>https://youtu.be/pqSMOE6Sf78</w:t>
+        </w:r>
+      </w:hyperlink>
+      <w:r>
+        <w:rPr>
+          <w:rFonts w:ascii="Source Sans Pro" w:hAnsi="Source Sans Pro" w:cs="Segoe UI"/>
+        </w:rPr>
+        <w:t>.</w:t>
+      </w:r>
+    </w:p>
+    <w:p>
+      <w:pPr>
+        <w:spacing w:after="0" w:line="240" w:lineRule="auto"/>
+        <w:rPr>
+          <w:rFonts w:ascii="Source Sans Pro" w:hAnsi="Source Sans Pro" w:cs="Segoe UI"/>
+        </w:rPr>
+      </w:pPr>
+    </w:p>
+    <w:p>
+      <w:pPr>
+        <w:spacing w:after="0" w:line="240" w:lineRule="auto"/>
+        <w:rPr>
+          <w:rFonts w:ascii="Source Sans Pro" w:hAnsi="Source Sans Pro" w:cs="Segoe UI"/>
+        </w:rPr>
+      </w:pPr>
+      <w:r>
+        <w:rPr>
+          <w:rFonts w:ascii="Source Sans Pro" w:hAnsi="Source Sans Pro" w:cs="Segoe UI"/>
+        </w:rPr>
+        <w:t>Following is a list of</w:t>
       </w:r>
       <w:r>
         <w:rPr>
@@ -557,6 +598,8 @@
         </w:rPr>
         <w:br w:type="page"/>
       </w:r>
+      <w:bookmarkStart w:id="0" w:name="_GoBack"/>
+      <w:bookmarkEnd w:id="0"/>
     </w:p>
     <w:p>
       <w:pPr>
@@ -7631,7 +7674,7 @@
                     <pic:cNvPicPr/>
                   </pic:nvPicPr>
                   <pic:blipFill>
-                    <a:blip r:embed="rId8">
+                    <a:blip r:embed="rId9">
                       <a:extLst>
                         <a:ext uri="{28A0092B-C50C-407E-A947-70E740481C1C}">
                           <a14:useLocalDpi xmlns:a14="http://schemas.microsoft.com/office/drawing/2010/main" val="0"/>
@@ -7768,7 +7811,7 @@
         </w:rPr>
         <w:t xml:space="preserve"> (highly recommended: </w:t>
       </w:r>
-      <w:hyperlink r:id="rId9" w:history="1">
+      <w:hyperlink r:id="rId10" w:history="1">
         <w:r>
           <w:rPr>
             <w:rStyle w:val="Hyperlink"/>
@@ -8153,7 +8196,7 @@
       </w:r>
     </w:p>
     <w:sectPr>
-      <w:footerReference w:type="default" r:id="rId10"/>
+      <w:footerReference w:type="default" r:id="rId11"/>
       <w:pgSz w:w="12240" w:h="15840"/>
       <w:pgMar w:top="720" w:right="720" w:bottom="720" w:left="720" w:header="709" w:footer="709" w:gutter="0"/>
       <w:cols w:space="708"/>
@@ -11913,6 +11956,18 @@
       <w:vertAlign w:val="superscript"/>
     </w:rPr>
   </w:style>
+  <w:style w:type="character" w:styleId="UnresolvedMention">
+    <w:name w:val="Unresolved Mention"/>
+    <w:basedOn w:val="DefaultParagraphFont"/>
+    <w:uiPriority w:val="99"/>
+    <w:semiHidden/>
+    <w:unhideWhenUsed/>
+    <w:rsid w:val="007E5E03"/>
+    <w:rPr>
+      <w:color w:val="808080"/>
+      <w:shd w:val="clear" w:color="auto" w:fill="E6E6E6"/>
+    </w:rPr>
+  </w:style>
 </w:styles>
 </file>
 
@@ -12182,7 +12237,7 @@
 </file>
 
 <file path=customXml/itemProps1.xml><?xml version="1.0" encoding="utf-8"?>
-<ds:datastoreItem xmlns:ds="http://schemas.openxmlformats.org/officeDocument/2006/customXml" ds:itemID="{FA80C3EE-1F3A-4068-8538-570B9E52F4A5}">
+<ds:datastoreItem xmlns:ds="http://schemas.openxmlformats.org/officeDocument/2006/customXml" ds:itemID="{044211B2-4CB2-4A86-8DD6-61CAEBE71CFA}">
   <ds:schemaRefs>
     <ds:schemaRef ds:uri="http://schemas.openxmlformats.org/officeDocument/2006/bibliography"/>
   </ds:schemaRefs>

</xml_diff>